<commit_message>
Converting Word documents to MarkDown: "Events Loose Ideas": Manually checking differences between rendered MarkDown and Word. Last checks if markup looks ok.
</commit_message>
<xml_diff>
--- a/1. Spec/13. Events/3. Events Loose Ideas.docx
+++ b/1. Spec/13. Events/3. Events Loose Ideas.docx
@@ -1,6 +1,6 @@
 
 <file path=word/document.xml><?xml version="1.0" encoding="utf-8"?>
-<w:document xmlns:wpc="http://schemas.microsoft.com/office/word/2010/wordprocessingCanvas" xmlns:cx="http://schemas.microsoft.com/office/drawing/2014/chartex" xmlns:cx1="http://schemas.microsoft.com/office/drawing/2015/9/8/chartex" xmlns:cx2="http://schemas.microsoft.com/office/drawing/2015/10/21/chartex" xmlns:cx3="http://schemas.microsoft.com/office/drawing/2016/5/9/chartex" xmlns:cx4="http://schemas.microsoft.com/office/drawing/2016/5/10/chartex" xmlns:cx5="http://schemas.microsoft.com/office/drawing/2016/5/11/chartex" xmlns:cx6="http://schemas.microsoft.com/office/drawing/2016/5/12/chartex" xmlns:cx7="http://schemas.microsoft.com/office/drawing/2016/5/13/chartex" xmlns:cx8="http://schemas.microsoft.com/office/drawing/2016/5/14/chartex" xmlns:mc="http://schemas.openxmlformats.org/markup-compatibility/2006" xmlns:aink="http://schemas.microsoft.com/office/drawing/2016/ink" xmlns:am3d="http://schemas.microsoft.com/office/drawing/2017/model3d" xmlns:o="urn:schemas-microsoft-com:office:office" xmlns:r="http://schemas.openxmlformats.org/officeDocument/2006/relationships" xmlns:m="http://schemas.openxmlformats.org/officeDocument/2006/math" xmlns:v="urn:schemas-microsoft-com:vml" xmlns:wp14="http://schemas.microsoft.com/office/word/2010/wordprocessingDrawing" xmlns:wp="http://schemas.openxmlformats.org/drawingml/2006/wordprocessingDrawing" xmlns:w10="urn:schemas-microsoft-com:office:word" xmlns:w="http://schemas.openxmlformats.org/wordprocessingml/2006/main" xmlns:w14="http://schemas.microsoft.com/office/word/2010/wordml" xmlns:w15="http://schemas.microsoft.com/office/word/2012/wordml" xmlns:w16cid="http://schemas.microsoft.com/office/word/2016/wordml/cid" xmlns:w16se="http://schemas.microsoft.com/office/word/2015/wordml/symex" xmlns:wpg="http://schemas.microsoft.com/office/word/2010/wordprocessingGroup" xmlns:wpi="http://schemas.microsoft.com/office/word/2010/wordprocessingInk" xmlns:wne="http://schemas.microsoft.com/office/word/2006/wordml" xmlns:wps="http://schemas.microsoft.com/office/word/2010/wordprocessingShape" mc:Ignorable="w14 w15 w16se w16cid wp14">
+<w:document xmlns:wpc="http://schemas.microsoft.com/office/word/2010/wordprocessingCanvas" xmlns:cx="http://schemas.microsoft.com/office/drawing/2014/chartex" xmlns:cx1="http://schemas.microsoft.com/office/drawing/2015/9/8/chartex" xmlns:cx2="http://schemas.microsoft.com/office/drawing/2015/10/21/chartex" xmlns:cx3="http://schemas.microsoft.com/office/drawing/2016/5/9/chartex" xmlns:cx4="http://schemas.microsoft.com/office/drawing/2016/5/10/chartex" xmlns:cx5="http://schemas.microsoft.com/office/drawing/2016/5/11/chartex" xmlns:cx6="http://schemas.microsoft.com/office/drawing/2016/5/12/chartex" xmlns:cx7="http://schemas.microsoft.com/office/drawing/2016/5/13/chartex" xmlns:cx8="http://schemas.microsoft.com/office/drawing/2016/5/14/chartex" xmlns:mc="http://schemas.openxmlformats.org/markup-compatibility/2006" xmlns:aink="http://schemas.microsoft.com/office/drawing/2016/ink" xmlns:am3d="http://schemas.microsoft.com/office/drawing/2017/model3d" xmlns:o="urn:schemas-microsoft-com:office:office" xmlns:r="http://schemas.openxmlformats.org/officeDocument/2006/relationships" xmlns:m="http://schemas.openxmlformats.org/officeDocument/2006/math" xmlns:v="urn:schemas-microsoft-com:vml" xmlns:wp14="http://schemas.microsoft.com/office/word/2010/wordprocessingDrawing" xmlns:wp="http://schemas.openxmlformats.org/drawingml/2006/wordprocessingDrawing" xmlns:w10="urn:schemas-microsoft-com:office:word" xmlns:w="http://schemas.openxmlformats.org/wordprocessingml/2006/main" xmlns:w14="http://schemas.microsoft.com/office/word/2010/wordml" xmlns:w15="http://schemas.microsoft.com/office/word/2012/wordml" xmlns:w16cex="http://schemas.microsoft.com/office/word/2018/wordml/cex" xmlns:w16cid="http://schemas.microsoft.com/office/word/2016/wordml/cid" xmlns:w16="http://schemas.microsoft.com/office/word/2018/wordml" xmlns:w16se="http://schemas.microsoft.com/office/word/2015/wordml/symex" xmlns:wpg="http://schemas.microsoft.com/office/word/2010/wordprocessingGroup" xmlns:wpi="http://schemas.microsoft.com/office/word/2010/wordprocessingInk" xmlns:wne="http://schemas.microsoft.com/office/word/2006/wordml" xmlns:wps="http://schemas.microsoft.com/office/word/2010/wordprocessingShape" mc:Ignorable="w14 w15 w16se w16cid w16 w16cex wp14">
   <w:background w:color="000000"/>
   <w:body>
     <w:tbl>
@@ -53,14 +53,22 @@
       <w:r>
         <w:t xml:space="preserve">Loose </w:t>
       </w:r>
-      <w:bookmarkStart w:id="0" w:name="_GoBack"/>
-      <w:bookmarkEnd w:id="0"/>
       <w:r>
         <w:t>Ideas</w:t>
       </w:r>
     </w:p>
     <w:p>
-      <w:r>
+      <w:pPr>
+        <w:rPr>
+          <w:i/>
+          <w:iCs/>
+        </w:rPr>
+      </w:pPr>
+      <w:r>
+        <w:rPr>
+          <w:i/>
+          <w:iCs/>
+        </w:rPr>
         <w:t>The texts below are loose ideas yet to be turned into good documentation.</w:t>
       </w:r>
     </w:p>
@@ -127,7 +135,7 @@
           <w:noProof/>
         </w:rPr>
         <w:drawing>
-          <wp:inline distT="0" distB="0" distL="0" distR="0">
+          <wp:inline distT="0" distB="0" distL="0" distR="0" wp14:anchorId="2C306493" wp14:editId="578F237B">
             <wp:extent cx="3081655" cy="2161540"/>
             <wp:effectExtent l="0" t="0" r="0" b="0"/>
             <wp:docPr id="1" name="Picture 1"/>
@@ -188,9 +196,8 @@
         <w:rPr>
           <w:noProof/>
         </w:rPr>
-        <w:lastRenderedPageBreak/>
         <w:drawing>
-          <wp:inline distT="0" distB="0" distL="0" distR="0">
+          <wp:inline distT="0" distB="0" distL="0" distR="0" wp14:anchorId="29511BD9" wp14:editId="27A61878">
             <wp:extent cx="3150235" cy="2209165"/>
             <wp:effectExtent l="0" t="0" r="0" b="0"/>
             <wp:docPr id="2" name="Picture 2"/>
@@ -247,7 +254,21 @@
     </w:p>
     <w:p>
       <w:r>
-        <w:t>Ofcourse you can easily disambiguate: either set the rule that comment has an inward lne, while events have an outward line. Notation however should go regardless of the placement of a name, so if you ignore the names, the notations do indeed conflict. Then there is the second option to disambiguation: always show the public of friend access mark and in case of private either show an explicit private access mark, or for an explicitly private notation, keep the event connector line inside the container (the lower-left notation).</w:t>
+        <w:t>Of</w:t>
+      </w:r>
+      <w:r>
+        <w:t xml:space="preserve"> </w:t>
+      </w:r>
+      <w:r>
+        <w:t xml:space="preserve">course you can easily disambiguate: either set the rule that comment has an inward </w:t>
+      </w:r>
+      <w:proofErr w:type="spellStart"/>
+      <w:r>
+        <w:t>lne</w:t>
+      </w:r>
+      <w:proofErr w:type="spellEnd"/>
+      <w:r>
+        <w:t>, while events have an outward line. Notation however should go regardless of the placement of a name, so if you ignore the names, the notations do indeed conflict. Then there is the second option to disambiguation: always show the public of friend access mark and in case of private either show an explicit private access mark, or for an explicitly private notation, keep the event connector line inside the container (the lower-left notation).</w:t>
       </w:r>
     </w:p>
     <w:p>
@@ -274,7 +295,7 @@
 </file>
 
 <file path=word/numbering.xml><?xml version="1.0" encoding="utf-8"?>
-<w:numbering xmlns:wpc="http://schemas.microsoft.com/office/word/2010/wordprocessingCanvas" xmlns:cx="http://schemas.microsoft.com/office/drawing/2014/chartex" xmlns:cx1="http://schemas.microsoft.com/office/drawing/2015/9/8/chartex" xmlns:cx2="http://schemas.microsoft.com/office/drawing/2015/10/21/chartex" xmlns:cx3="http://schemas.microsoft.com/office/drawing/2016/5/9/chartex" xmlns:cx4="http://schemas.microsoft.com/office/drawing/2016/5/10/chartex" xmlns:cx5="http://schemas.microsoft.com/office/drawing/2016/5/11/chartex" xmlns:cx6="http://schemas.microsoft.com/office/drawing/2016/5/12/chartex" xmlns:cx7="http://schemas.microsoft.com/office/drawing/2016/5/13/chartex" xmlns:cx8="http://schemas.microsoft.com/office/drawing/2016/5/14/chartex" xmlns:mc="http://schemas.openxmlformats.org/markup-compatibility/2006" xmlns:aink="http://schemas.microsoft.com/office/drawing/2016/ink" xmlns:am3d="http://schemas.microsoft.com/office/drawing/2017/model3d" xmlns:o="urn:schemas-microsoft-com:office:office" xmlns:r="http://schemas.openxmlformats.org/officeDocument/2006/relationships" xmlns:m="http://schemas.openxmlformats.org/officeDocument/2006/math" xmlns:v="urn:schemas-microsoft-com:vml" xmlns:wp14="http://schemas.microsoft.com/office/word/2010/wordprocessingDrawing" xmlns:wp="http://schemas.openxmlformats.org/drawingml/2006/wordprocessingDrawing" xmlns:w10="urn:schemas-microsoft-com:office:word" xmlns:w="http://schemas.openxmlformats.org/wordprocessingml/2006/main" xmlns:w14="http://schemas.microsoft.com/office/word/2010/wordml" xmlns:w15="http://schemas.microsoft.com/office/word/2012/wordml" xmlns:w16cid="http://schemas.microsoft.com/office/word/2016/wordml/cid" xmlns:w16se="http://schemas.microsoft.com/office/word/2015/wordml/symex" xmlns:wpg="http://schemas.microsoft.com/office/word/2010/wordprocessingGroup" xmlns:wpi="http://schemas.microsoft.com/office/word/2010/wordprocessingInk" xmlns:wne="http://schemas.microsoft.com/office/word/2006/wordml" xmlns:wps="http://schemas.microsoft.com/office/word/2010/wordprocessingShape" mc:Ignorable="w14 w15 w16se w16cid wp14">
+<w:numbering xmlns:wpc="http://schemas.microsoft.com/office/word/2010/wordprocessingCanvas" xmlns:cx="http://schemas.microsoft.com/office/drawing/2014/chartex" xmlns:cx1="http://schemas.microsoft.com/office/drawing/2015/9/8/chartex" xmlns:cx2="http://schemas.microsoft.com/office/drawing/2015/10/21/chartex" xmlns:cx3="http://schemas.microsoft.com/office/drawing/2016/5/9/chartex" xmlns:cx4="http://schemas.microsoft.com/office/drawing/2016/5/10/chartex" xmlns:cx5="http://schemas.microsoft.com/office/drawing/2016/5/11/chartex" xmlns:cx6="http://schemas.microsoft.com/office/drawing/2016/5/12/chartex" xmlns:cx7="http://schemas.microsoft.com/office/drawing/2016/5/13/chartex" xmlns:cx8="http://schemas.microsoft.com/office/drawing/2016/5/14/chartex" xmlns:mc="http://schemas.openxmlformats.org/markup-compatibility/2006" xmlns:aink="http://schemas.microsoft.com/office/drawing/2016/ink" xmlns:am3d="http://schemas.microsoft.com/office/drawing/2017/model3d" xmlns:o="urn:schemas-microsoft-com:office:office" xmlns:r="http://schemas.openxmlformats.org/officeDocument/2006/relationships" xmlns:m="http://schemas.openxmlformats.org/officeDocument/2006/math" xmlns:v="urn:schemas-microsoft-com:vml" xmlns:wp14="http://schemas.microsoft.com/office/word/2010/wordprocessingDrawing" xmlns:wp="http://schemas.openxmlformats.org/drawingml/2006/wordprocessingDrawing" xmlns:w10="urn:schemas-microsoft-com:office:word" xmlns:w="http://schemas.openxmlformats.org/wordprocessingml/2006/main" xmlns:w14="http://schemas.microsoft.com/office/word/2010/wordml" xmlns:w15="http://schemas.microsoft.com/office/word/2012/wordml" xmlns:w16cex="http://schemas.microsoft.com/office/word/2018/wordml/cex" xmlns:w16cid="http://schemas.microsoft.com/office/word/2016/wordml/cid" xmlns:w16="http://schemas.microsoft.com/office/word/2018/wordml" xmlns:w16se="http://schemas.microsoft.com/office/word/2015/wordml/symex" xmlns:wpg="http://schemas.microsoft.com/office/word/2010/wordprocessingGroup" xmlns:wpi="http://schemas.microsoft.com/office/word/2010/wordprocessingInk" xmlns:wne="http://schemas.microsoft.com/office/word/2006/wordml" xmlns:wps="http://schemas.microsoft.com/office/word/2010/wordprocessingShape" mc:Ignorable="w14 w15 w16se w16cid w16 w16cex wp14">
   <w:abstractNum w:abstractNumId="0" w15:restartNumberingAfterBreak="0">
     <w:nsid w:val="FFFFFF7C"/>
     <w:multiLevelType w:val="singleLevel"/>
@@ -494,7 +515,7 @@
 </file>
 
 <file path=word/styles.xml><?xml version="1.0" encoding="utf-8"?>
-<w:styles xmlns:mc="http://schemas.openxmlformats.org/markup-compatibility/2006" xmlns:r="http://schemas.openxmlformats.org/officeDocument/2006/relationships" xmlns:w="http://schemas.openxmlformats.org/wordprocessingml/2006/main" xmlns:w14="http://schemas.microsoft.com/office/word/2010/wordml" xmlns:w15="http://schemas.microsoft.com/office/word/2012/wordml" xmlns:w16cid="http://schemas.microsoft.com/office/word/2016/wordml/cid" xmlns:w16se="http://schemas.microsoft.com/office/word/2015/wordml/symex" mc:Ignorable="w14 w15 w16se w16cid">
+<w:styles xmlns:mc="http://schemas.openxmlformats.org/markup-compatibility/2006" xmlns:r="http://schemas.openxmlformats.org/officeDocument/2006/relationships" xmlns:w="http://schemas.openxmlformats.org/wordprocessingml/2006/main" xmlns:w14="http://schemas.microsoft.com/office/word/2010/wordml" xmlns:w15="http://schemas.microsoft.com/office/word/2012/wordml" xmlns:w16cex="http://schemas.microsoft.com/office/word/2018/wordml/cex" xmlns:w16cid="http://schemas.microsoft.com/office/word/2016/wordml/cid" xmlns:w16="http://schemas.microsoft.com/office/word/2018/wordml" xmlns:w16se="http://schemas.microsoft.com/office/word/2015/wordml/symex" mc:Ignorable="w14 w15 w16se w16cid w16 w16cex">
   <w:docDefaults>
     <w:rPrDefault>
       <w:rPr>

</xml_diff>